<commit_message>
Written: Mapping Grid and Anterior Stimulation Target
created additional functions for plotting 
created additional functions for statistical values 
writing and figure creation
</commit_message>
<xml_diff>
--- a/drafts/draft.docx
+++ b/drafts/draft.docx
@@ -1053,27 +1053,6 @@
         <w:t xml:space="preserve"> </w:t>
       </w:r>
       <w:r>
-        <w:t xml:space="preserve">Additionally, we estimated for each grid point and intensity level the </w:t>
-      </w:r>
-      <w:r>
-        <w:t xml:space="preserve">MEP </w:t>
-      </w:r>
-      <w:r>
-        <w:t xml:space="preserve">probability </w:t>
-      </w:r>
-      <w:r>
-        <w:t>based on a</w:t>
-      </w:r>
-      <w:r>
-        <w:t>n amplitude</w:t>
-      </w:r>
-      <w:r>
-        <w:t xml:space="preserve"> threshold at 50µVpp.</w:t>
-      </w:r>
-      <w:r>
-        <w:t xml:space="preserve"> </w:t>
-      </w:r>
-      <w:r>
         <w:t>For in</w:t>
       </w:r>
       <w:r>
@@ -1426,13 +1405,34 @@
         <w:jc w:val="both"/>
       </w:pPr>
       <w:r>
-        <w:t>Contrasting t</w:t>
-      </w:r>
-      <w:r>
-        <w:t xml:space="preserve">he </w:t>
-      </w:r>
-      <w:r>
-        <w:t xml:space="preserve">group-average position of the hotspot used in the definition of the two-dimensional mapping grid origin (X = -36.9, Y = -18.6) with the position of M1 as established in literature </w:t>
+        <w:t xml:space="preserve">The </w:t>
+      </w:r>
+      <w:r>
+        <w:t xml:space="preserve">average position of the hotspot </w:t>
+      </w:r>
+      <w:r>
+        <w:t xml:space="preserve">across subjects </w:t>
+      </w:r>
+      <w:r>
+        <w:t xml:space="preserve">used </w:t>
+      </w:r>
+      <w:r>
+        <w:t xml:space="preserve">for </w:t>
+      </w:r>
+      <w:r>
+        <w:t xml:space="preserve">the definition of the two-dimensional mapping grid origin </w:t>
+      </w:r>
+      <w:r>
+        <w:t xml:space="preserve">was centered on </w:t>
+      </w:r>
+      <w:r>
+        <w:t>X = -36.9, Y = -18.6</w:t>
+      </w:r>
+      <w:r>
+        <w:t xml:space="preserve">. This is not different from </w:t>
+      </w:r>
+      <w:r>
+        <w:t xml:space="preserve">the position of M1 as established in literature </w:t>
       </w:r>
       <w:r>
         <w:fldChar w:fldCharType="begin"/>
@@ -1456,19 +1456,31 @@
         <w:t xml:space="preserve"> </w:t>
       </w:r>
       <w:r>
-        <w:t>showed</w:t>
-      </w:r>
-      <w:r>
-        <w:t xml:space="preserve"> no significant differences (t(12) = [0.2,  0.39], p = [0.85, 0.70]).</w:t>
-      </w:r>
-      <w:r>
-        <w:t xml:space="preserve"> This suggests that </w:t>
-      </w:r>
-      <w:r>
-        <w:t xml:space="preserve">in average </w:t>
-      </w:r>
-      <w:r>
-        <w:t xml:space="preserve">the grid origin was 1 cm anterior to M1. </w:t>
+        <w:t xml:space="preserve">as evidenced by </w:t>
+      </w:r>
+      <w:r>
+        <w:t xml:space="preserve">finding </w:t>
+      </w:r>
+      <w:r>
+        <w:t>no significant differences (t(12) = [0.2,  0.39], p = [0.85, 0.70]).</w:t>
+      </w:r>
+      <w:r>
+        <w:t xml:space="preserve"> This suggests that, as designed, the </w:t>
+      </w:r>
+      <w:r>
+        <w:t>ave</w:t>
+      </w:r>
+      <w:r>
+        <w:t>r</w:t>
+      </w:r>
+      <w:r>
+        <w:t xml:space="preserve">age </w:t>
+      </w:r>
+      <w:r>
+        <w:t xml:space="preserve">grid origin was 1 cm anterior to M1. </w:t>
+      </w:r>
+      <w:r>
+        <w:t xml:space="preserve"> </w:t>
       </w:r>
     </w:p>
     <w:p>
@@ -1482,7 +1494,7 @@
         <w:rPr>
           <w:i/>
         </w:rPr>
-        <w:t xml:space="preserve">Resting Motor Threshold </w:t>
+        <w:t>Resting Motor Threshold</w:t>
       </w:r>
     </w:p>
     <w:p>
@@ -1490,11 +1502,14 @@
         <w:jc w:val="both"/>
       </w:pPr>
       <w:r>
+        <w:t xml:space="preserve">Inspection of the average motor threshold in %MSO for biphasic stimulation at 90° (M = 38.3, SD = 7.7) and 45° (M = 36.7, SD = 10.7), as well as for monophasic at 90° (M = 65.9, SD = 12.1) and 45° (M = 61.7, SD = 13.0) exhibits the decreased resting motor threshold for biphasic stimulation. </w:t>
+      </w:r>
+      <w:r>
+        <w:t xml:space="preserve">Indeed, </w:t>
+      </w:r>
+      <w:r>
         <w:lastRenderedPageBreak/>
-        <w:t xml:space="preserve">Inspection of the average motor threshold in %MSO for biphasic stimulation at 90° (M = 38.3, SD = 7.7) and 45° (M = 36.7, SD = 10.7), as well as for monophasic at 90° (M = 65.9, SD = 12.1) and 45° (M = 61.7, SD = 13.0) exhibits the decreased resting motor threshold for biphasic stimulation. </w:t>
-      </w:r>
-      <w:r>
-        <w:t>Indeed, r</w:t>
+        <w:t>r</w:t>
       </w:r>
       <w:r>
         <w:t xml:space="preserve">esting motor threshold was not significantly different </w:t>
@@ -1576,6 +1591,429 @@
       <w:pPr>
         <w:jc w:val="both"/>
       </w:pPr>
+      <w:r>
+        <w:t xml:space="preserve">We </w:t>
+      </w:r>
+      <w:r>
+        <w:t xml:space="preserve">found </w:t>
+      </w:r>
+      <w:r>
+        <w:t xml:space="preserve">significant clusters highlighting the influence of </w:t>
+      </w:r>
+      <w:r>
+        <w:rPr>
+          <w:smallCaps/>
+        </w:rPr>
+        <w:t>waveform</w:t>
+      </w:r>
+      <w:r>
+        <w:t xml:space="preserve"> and </w:t>
+      </w:r>
+      <w:r>
+        <w:rPr>
+          <w:smallCaps/>
+        </w:rPr>
+        <w:t>orientation</w:t>
+      </w:r>
+      <w:r>
+        <w:t xml:space="preserve"> </w:t>
+      </w:r>
+      <w:r>
+        <w:t>on MEP para</w:t>
+      </w:r>
+      <w:r>
+        <w:t>m</w:t>
+      </w:r>
+      <w:r>
+        <w:t xml:space="preserve">eters </w:t>
+      </w:r>
+      <w:r>
+        <w:t xml:space="preserve">(figure 1). </w:t>
+      </w:r>
+      <w:r>
+        <w:t>W</w:t>
+      </w:r>
+      <w:r>
+        <w:t xml:space="preserve">e found </w:t>
+      </w:r>
+      <w:r>
+        <w:t xml:space="preserve">that biphasic instead of monophasic stimulation </w:t>
+      </w:r>
+      <w:r>
+        <w:t xml:space="preserve">increases amplitude </w:t>
+      </w:r>
+      <w:r>
+        <w:t xml:space="preserve">(p = 0.047, figure 1A) </w:t>
+      </w:r>
+      <w:r>
+        <w:t xml:space="preserve">when performed </w:t>
+      </w:r>
+      <w:r>
+        <w:t xml:space="preserve">over a </w:t>
+      </w:r>
+      <w:r>
+        <w:t xml:space="preserve">primary motor </w:t>
+      </w:r>
+      <w:r>
+        <w:t>cluster (centered on X = 33.8, Y = 23.</w:t>
+      </w:r>
+      <w:r>
+        <w:t>4</w:t>
+      </w:r>
+      <w:r>
+        <w:t>)</w:t>
+      </w:r>
+      <w:r>
+        <w:t xml:space="preserve">, while stimulation </w:t>
+      </w:r>
+      <w:r>
+        <w:t xml:space="preserve">with 90° decreases amplitude </w:t>
+      </w:r>
+      <w:r>
+        <w:t xml:space="preserve">(p = 0.024, figure 1D) </w:t>
+      </w:r>
+      <w:r>
+        <w:t xml:space="preserve">when performed </w:t>
+      </w:r>
+      <w:r>
+        <w:t>over an ant</w:t>
+      </w:r>
+      <w:r>
+        <w:t>e</w:t>
+      </w:r>
+      <w:r>
+        <w:t>rior cluster (centered on X = 41.4, Y = 23.9</w:t>
+      </w:r>
+      <w:r>
+        <w:t>)</w:t>
+      </w:r>
+      <w:r>
+        <w:t xml:space="preserve">. </w:t>
+      </w:r>
+      <w:r>
+        <w:t>We also found that latency was decreased during stim</w:t>
+      </w:r>
+      <w:r>
+        <w:t>u</w:t>
+      </w:r>
+      <w:r>
+        <w:t xml:space="preserve">lation at 90° </w:t>
+      </w:r>
+      <w:r>
+        <w:t xml:space="preserve">in contrast to 45° (p = 0.036, figure 1B) </w:t>
+      </w:r>
+      <w:r>
+        <w:t xml:space="preserve">when performed </w:t>
+      </w:r>
+      <w:r>
+        <w:t>over an anterior cluster (ce</w:t>
+      </w:r>
+      <w:r>
+        <w:t>n</w:t>
+      </w:r>
+      <w:r>
+        <w:t xml:space="preserve">tered on X = </w:t>
+      </w:r>
+      <w:r>
+        <w:t>41</w:t>
+      </w:r>
+      <w:r>
+        <w:t>.</w:t>
+      </w:r>
+      <w:r>
+        <w:t>1</w:t>
+      </w:r>
+      <w:r>
+        <w:t>, Y =</w:t>
+      </w:r>
+      <w:r>
+        <w:t xml:space="preserve"> 7.7</w:t>
+      </w:r>
+      <w:r>
+        <w:t>)</w:t>
+      </w:r>
+      <w:r>
+        <w:t xml:space="preserve">. </w:t>
+      </w:r>
+      <w:r>
+        <w:t xml:space="preserve"> Last, we</w:t>
+      </w:r>
+      <w:r>
+        <w:t xml:space="preserve"> also found ev</w:t>
+      </w:r>
+      <w:r>
+        <w:t>i</w:t>
+      </w:r>
+      <w:r>
+        <w:t>dence for an interaction between</w:t>
+      </w:r>
+      <w:r>
+        <w:rPr>
+          <w:smallCaps/>
+        </w:rPr>
+        <w:t xml:space="preserve"> </w:t>
+      </w:r>
+      <w:r>
+        <w:rPr>
+          <w:smallCaps/>
+        </w:rPr>
+        <w:t>waveform</w:t>
+      </w:r>
+      <w:r>
+        <w:t xml:space="preserve"> and </w:t>
+      </w:r>
+      <w:r>
+        <w:rPr>
+          <w:smallCaps/>
+        </w:rPr>
+        <w:t>orientation</w:t>
+      </w:r>
+      <w:r>
+        <w:t xml:space="preserve"> suggesting that </w:t>
+      </w:r>
+      <w:r>
+        <w:t xml:space="preserve">biphasic at 45° and monophasic at 90° reduce latency </w:t>
+      </w:r>
+      <w:r>
+        <w:t>in contrast to b</w:t>
+      </w:r>
+      <w:r>
+        <w:t>i</w:t>
+      </w:r>
+      <w:r>
+        <w:t xml:space="preserve">phasic at 90° and monophasic at 45° (p = 0.001, figure 1C) when performed </w:t>
+      </w:r>
+      <w:r>
+        <w:t>over primary motor areas (</w:t>
+      </w:r>
+      <w:r>
+        <w:t>centered on X = -28.9, Y = -21.9).</w:t>
+      </w:r>
+    </w:p>
+    <w:p>
+      <w:pPr>
+        <w:jc w:val="both"/>
+        <w:rPr>
+          <w:i/>
+        </w:rPr>
+      </w:pPr>
+      <w:r>
+        <w:rPr>
+          <w:i/>
+        </w:rPr>
+        <w:t>Anterior Stimulation Target</w:t>
+      </w:r>
+    </w:p>
+    <w:p>
+      <w:pPr>
+        <w:jc w:val="both"/>
+      </w:pPr>
+      <w:r>
+        <w:t xml:space="preserve">The distribution of the anterior hotspot </w:t>
+      </w:r>
+      <w:r>
+        <w:t xml:space="preserve">across subjects </w:t>
+      </w:r>
+      <w:r>
+        <w:t xml:space="preserve">is </w:t>
+      </w:r>
+      <w:r>
+        <w:t xml:space="preserve">clustered </w:t>
+      </w:r>
+      <w:r>
+        <w:t xml:space="preserve">around </w:t>
+      </w:r>
+      <w:r>
+        <w:t>antero-medial</w:t>
+      </w:r>
+      <w:r>
+        <w:t xml:space="preserve"> </w:t>
+      </w:r>
+      <w:r>
+        <w:t xml:space="preserve">grid points </w:t>
+      </w:r>
+      <w:r>
+        <w:t xml:space="preserve">(see </w:t>
+      </w:r>
+      <w:r>
+        <w:t>figure 2</w:t>
+      </w:r>
+      <w:r>
+        <w:t>A</w:t>
+      </w:r>
+      <w:r>
+        <w:t>)</w:t>
+      </w:r>
+      <w:r>
+        <w:t xml:space="preserve">. </w:t>
+      </w:r>
+      <w:r>
+        <w:t xml:space="preserve">We projected the positions also unto a template cortical surface for </w:t>
+      </w:r>
+      <w:r>
+        <w:t xml:space="preserve">visual </w:t>
+      </w:r>
+      <w:r>
+        <w:t>represe</w:t>
+      </w:r>
+      <w:r>
+        <w:t>n</w:t>
+      </w:r>
+      <w:r>
+        <w:t>tation</w:t>
+      </w:r>
+      <w:r>
+        <w:t xml:space="preserve"> (see figure 2B)</w:t>
+      </w:r>
+      <w:r>
+        <w:t>.</w:t>
+      </w:r>
+      <w:r>
+        <w:t xml:space="preserve"> </w:t>
+      </w:r>
+      <w:r>
+        <w:t>A</w:t>
+      </w:r>
+      <w:r>
+        <w:t xml:space="preserve">nterior stimulation was delivered </w:t>
+      </w:r>
+      <w:r>
+        <w:t xml:space="preserve">in average </w:t>
+      </w:r>
+      <w:r>
+        <w:t>21</w:t>
+      </w:r>
+      <w:r>
+        <w:t>.1</w:t>
+      </w:r>
+      <w:r>
+        <w:t xml:space="preserve"> </w:t>
+      </w:r>
+      <w:r>
+        <w:t>m</w:t>
+      </w:r>
+      <w:r>
+        <w:t>m anterior (CI95% =</w:t>
+      </w:r>
+      <w:r>
+        <w:t xml:space="preserve"> 18.8 - 23.5 mm)</w:t>
+      </w:r>
+      <w:r>
+        <w:t xml:space="preserve"> and 4</w:t>
+      </w:r>
+      <w:r>
+        <w:t>.3 m</w:t>
+      </w:r>
+      <w:r>
+        <w:t xml:space="preserve">m medial </w:t>
+      </w:r>
+      <w:r>
+        <w:t xml:space="preserve">(CI95% = 1.4 - 7.2 mm) </w:t>
+      </w:r>
+      <w:r>
+        <w:t>to the M1</w:t>
+      </w:r>
+      <w:r>
+        <w:t xml:space="preserve"> </w:t>
+      </w:r>
+      <w:r>
+        <w:fldChar w:fldCharType="begin"/>
+      </w:r>
+      <w:r>
+        <w:instrText xml:space="preserve"> ADDIN ZOTERO_ITEM CSL_CITATION {"citationID":"15u1tqsapa","properties":{"formattedCitation":"[4]","plainCitation":"[4]"},"citationItems":[{"id":5231,"uris":["http://zotero.org/groups/36956/items/NKF6D6DZ"],"uri":["http://zotero.org/groups/36956/items/NKF6D6DZ"],"itemData":{"id":5231,"type":"article-journal","title":"Three-dimensional locations and boundaries of motor and premotor cortices as defined by functional brain imaging: a meta-analysis","container-title":"NeuroImage","page":"1453-1474","volume":"31","issue":"4","source":"PubMed","abstract":"The mesial premotor cortex (pre-supplementary motor area and supplementary motor area proper), lateral premotor cortex (dorsal premotor cortex and ventral premotor cortex), and primary sensorimotor cortex (primary motor cortex and primary somatosensory cortex) have been identified as key cortical areas for sensorimotor function. However, the three-dimensional (3-D) anatomic boundaries between these regions remain unclear. In order to clarify the locations and boundaries for these six sensorimotor regions, we surveyed 126 articles describing pre-supplementary motor area, supplementary motor area proper, dorsal premotor cortex, ventral premotor cortex, primary motor cortex, and primary somatosensory cortex. Using strict inclusion criteria, we recorded the reported normalized stereotaxic coordinates (Talairach and Tournoux or MNI) from each experiment. We then computed the probability distributions describing the likelihood of activation, and characterized the shape, extent, and area of each sensorimotor region in 3-D. Additionally, we evaluated the nature of the overlap between the six sensorimotor regions. Using the findings from this meta-analysis, along with suggestions and guidelines of previous researchers, we developed the Human Motor Area Template (HMAT) that can be used for ROI analysis. HMAT is available through e-mail from the corresponding author.","DOI":"10.1016/j.neuroimage.2006.02.004","ISSN":"1053-8119","note":"PMID: 16571375\nPMCID: PMC2034289","shortTitle":"Three-dimensional locations and boundaries of motor and premotor cortices as defined by functional brain imaging","journalAbbreviation":"Neuroimage","language":"eng","author":[{"family":"Mayka","given":"Mary A."},{"family":"Corcos","given":"Daniel M."},{"family":"Leurgans","given":"Sue E."},{"family":"Vaillancourt","given":"David E."}],"issued":{"date-parts":[["2006",7,15]]},"PMID":"16571375","PMCID":"PMC2034289"},"locator":"-"}],"schema":"https://github.com/citation-style-language/schema/raw/master/csl-citation.json"} </w:instrText>
+      </w:r>
+      <w:r>
+        <w:fldChar w:fldCharType="separate"/>
+      </w:r>
+      <w:r>
+        <w:rPr>
+          <w:rFonts w:ascii="Calibri" w:hAnsi="Calibri" w:cs="Calibri"/>
+        </w:rPr>
+        <w:t>[4]</w:t>
+      </w:r>
+      <w:r>
+        <w:fldChar w:fldCharType="end"/>
+      </w:r>
+      <w:r>
+        <w:t xml:space="preserve">, with a center of gravity at X = -32.4 and Y = 3.5. </w:t>
+      </w:r>
+      <w:r>
+        <w:t xml:space="preserve"> </w:t>
+      </w:r>
+      <w:r>
+        <w:t xml:space="preserve">The anterior stimulation targets </w:t>
+      </w:r>
+      <w:r>
+        <w:t>closest classical</w:t>
+      </w:r>
+      <w:r>
+        <w:t>ly</w:t>
+      </w:r>
+      <w:r>
+        <w:t xml:space="preserve"> motor-related area is the dorsal </w:t>
+      </w:r>
+      <w:proofErr w:type="spellStart"/>
+      <w:r>
+        <w:t>premotor</w:t>
+      </w:r>
+      <w:proofErr w:type="spellEnd"/>
+      <w:r>
+        <w:t xml:space="preserve"> area</w:t>
+      </w:r>
+      <w:r>
+        <w:t xml:space="preserve"> </w:t>
+      </w:r>
+      <w:r>
+        <w:fldChar w:fldCharType="begin"/>
+      </w:r>
+      <w:r>
+        <w:instrText xml:space="preserve"> ADDIN ZOTERO_ITEM CSL_CITATION {"citationID":"st9ie5fl5","properties":{"formattedCitation":"[4]","plainCitation":"[4]"},"citationItems":[{"id":5231,"uris":["http://zotero.org/groups/36956/items/NKF6D6DZ"],"uri":["http://zotero.org/groups/36956/items/NKF6D6DZ"],"itemData":{"id":5231,"type":"article-journal","title":"Three-dimensional locations and boundaries of motor and premotor cortices as defined by functional brain imaging: a meta-analysis","container-title":"NeuroImage","page":"1453-1474","volume":"31","issue":"4","source":"PubMed","abstract":"The mesial premotor cortex (pre-supplementary motor area and supplementary motor area proper), lateral premotor cortex (dorsal premotor cortex and ventral premotor cortex), and primary sensorimotor cortex (primary motor cortex and primary somatosensory cortex) have been identified as key cortical areas for sensorimotor function. However, the three-dimensional (3-D) anatomic boundaries between these regions remain unclear. In order to clarify the locations and boundaries for these six sensorimotor regions, we surveyed 126 articles describing pre-supplementary motor area, supplementary motor area proper, dorsal premotor cortex, ventral premotor cortex, primary motor cortex, and primary somatosensory cortex. Using strict inclusion criteria, we recorded the reported normalized stereotaxic coordinates (Talairach and Tournoux or MNI) from each experiment. We then computed the probability distributions describing the likelihood of activation, and characterized the shape, extent, and area of each sensorimotor region in 3-D. Additionally, we evaluated the nature of the overlap between the six sensorimotor regions. Using the findings from this meta-analysis, along with suggestions and guidelines of previous researchers, we developed the Human Motor Area Template (HMAT) that can be used for ROI analysis. HMAT is available through e-mail from the corresponding author.","DOI":"10.1016/j.neuroimage.2006.02.004","ISSN":"1053-8119","note":"PMID: 16571375\nPMCID: PMC2034289","shortTitle":"Three-dimensional locations and boundaries of motor and premotor cortices as defined by functional brain imaging","journalAbbreviation":"Neuroimage","language":"eng","author":[{"family":"Mayka","given":"Mary A."},{"family":"Corcos","given":"Daniel M."},{"family":"Leurgans","given":"Sue E."},{"family":"Vaillancourt","given":"David E."}],"issued":{"date-parts":[["2006",7,15]]},"PMID":"16571375","PMCID":"PMC2034289"}}],"schema":"https://github.com/citation-style-language/schema/raw/master/csl-citation.json"} </w:instrText>
+      </w:r>
+      <w:r>
+        <w:fldChar w:fldCharType="separate"/>
+      </w:r>
+      <w:r>
+        <w:rPr>
+          <w:rFonts w:ascii="Calibri" w:hAnsi="Calibri" w:cs="Calibri"/>
+        </w:rPr>
+        <w:t>[4]</w:t>
+      </w:r>
+      <w:r>
+        <w:fldChar w:fldCharType="end"/>
+      </w:r>
+      <w:r>
+        <w:t xml:space="preserve"> (see figure 2C)</w:t>
+      </w:r>
+      <w:r>
+        <w:t xml:space="preserve">, yet </w:t>
+      </w:r>
+      <w:r>
+        <w:t>it</w:t>
+      </w:r>
+      <w:r>
+        <w:t xml:space="preserve"> is still 4.7 mm anterior</w:t>
+      </w:r>
+      <w:r>
+        <w:t xml:space="preserve"> </w:t>
+      </w:r>
+      <w:r>
+        <w:t xml:space="preserve">(CI95% = 2.3 - 7.0 mm) </w:t>
+      </w:r>
+      <w:r>
+        <w:t>to this r</w:t>
+      </w:r>
+      <w:r>
+        <w:t>e</w:t>
+      </w:r>
+      <w:r>
+        <w:t>gion</w:t>
+      </w:r>
+      <w:r>
+        <w:t>.</w:t>
+      </w:r>
+      <w:r>
+        <w:t xml:space="preserve">  </w:t>
+      </w:r>
     </w:p>
     <w:p>
       <w:pPr>
@@ -1978,6 +2416,189 @@
       <w:pPr>
         <w:jc w:val="both"/>
       </w:pPr>
+    </w:p>
+    <w:p>
+      <w:r>
+        <w:br w:type="page"/>
+      </w:r>
+    </w:p>
+    <w:p>
+      <w:r>
+        <w:rPr>
+          <w:noProof/>
+          <w:lang w:val="de-DE" w:eastAsia="de-DE" w:bidi="ar-SA"/>
+        </w:rPr>
+        <w:lastRenderedPageBreak/>
+        <w:drawing>
+          <wp:inline distT="0" distB="0" distL="0" distR="0">
+            <wp:extent cx="5760544" cy="3261995"/>
+            <wp:effectExtent l="19050" t="0" r="0" b="0"/>
+            <wp:docPr id="2" name="Grafik 1" descr="figure2.tif"/>
+            <wp:cNvGraphicFramePr>
+              <a:graphicFrameLocks xmlns:a="http://schemas.openxmlformats.org/drawingml/2006/main" noChangeAspect="1"/>
+            </wp:cNvGraphicFramePr>
+            <a:graphic xmlns:a="http://schemas.openxmlformats.org/drawingml/2006/main">
+              <a:graphicData uri="http://schemas.openxmlformats.org/drawingml/2006/picture">
+                <pic:pic xmlns:pic="http://schemas.openxmlformats.org/drawingml/2006/picture">
+                  <pic:nvPicPr>
+                    <pic:cNvPr id="0" name="figure2.tif"/>
+                    <pic:cNvPicPr/>
+                  </pic:nvPicPr>
+                  <pic:blipFill>
+                    <a:blip r:embed="rId9" cstate="print"/>
+                    <a:stretch>
+                      <a:fillRect/>
+                    </a:stretch>
+                  </pic:blipFill>
+                  <pic:spPr>
+                    <a:xfrm>
+                      <a:off x="0" y="0"/>
+                      <a:ext cx="5760544" cy="3261995"/>
+                    </a:xfrm>
+                    <a:prstGeom prst="rect">
+                      <a:avLst/>
+                    </a:prstGeom>
+                  </pic:spPr>
+                </pic:pic>
+              </a:graphicData>
+            </a:graphic>
+          </wp:inline>
+        </w:drawing>
+      </w:r>
+    </w:p>
+    <w:p>
+      <w:r>
+        <w:rPr>
+          <w:b/>
+        </w:rPr>
+        <w:t xml:space="preserve">Figure </w:t>
+      </w:r>
+      <w:r>
+        <w:rPr>
+          <w:b/>
+        </w:rPr>
+        <w:t>2</w:t>
+      </w:r>
+      <w:r>
+        <w:rPr>
+          <w:b/>
+        </w:rPr>
+        <w:t>:</w:t>
+      </w:r>
+      <w:r>
+        <w:t xml:space="preserve">  </w:t>
+      </w:r>
+      <w:r>
+        <w:rPr>
+          <w:i/>
+        </w:rPr>
+        <w:t xml:space="preserve">It shows the </w:t>
+      </w:r>
+      <w:r>
+        <w:rPr>
+          <w:i/>
+        </w:rPr>
+        <w:t>spatial distribution of the anterior stimulation point on the grid (</w:t>
+      </w:r>
+      <w:r>
+        <w:rPr>
+          <w:b/>
+          <w:i/>
+        </w:rPr>
+        <w:t>A</w:t>
+      </w:r>
+      <w:r>
+        <w:rPr>
+          <w:i/>
+        </w:rPr>
+        <w:t>) as well as projected unto a template headmodel (</w:t>
+      </w:r>
+      <w:r>
+        <w:rPr>
+          <w:b/>
+          <w:i/>
+        </w:rPr>
+        <w:t>B</w:t>
+      </w:r>
+      <w:r>
+        <w:rPr>
+          <w:i/>
+        </w:rPr>
+        <w:t xml:space="preserve">). Colors indicate the probability density estimate. </w:t>
+      </w:r>
+      <w:r>
+        <w:rPr>
+          <w:b/>
+          <w:i/>
+        </w:rPr>
+        <w:t>C</w:t>
+      </w:r>
+      <w:r>
+        <w:rPr>
+          <w:i/>
+        </w:rPr>
+        <w:t xml:space="preserve"> sho</w:t>
+      </w:r>
+      <w:r>
+        <w:rPr>
+          <w:i/>
+        </w:rPr>
+        <w:t>ws the distance of each subject's</w:t>
+      </w:r>
+      <w:r>
+        <w:rPr>
+          <w:i/>
+        </w:rPr>
+        <w:t xml:space="preserve"> anterior stimulation position to several motor-related brain regions</w:t>
+      </w:r>
+      <w:r>
+        <w:rPr>
+          <w:i/>
+        </w:rPr>
+        <w:t xml:space="preserve"> with a</w:t>
+      </w:r>
+      <w:r>
+        <w:rPr>
+          <w:i/>
+        </w:rPr>
+        <w:t xml:space="preserve"> scatter-</w:t>
+      </w:r>
+      <w:r>
+        <w:rPr>
+          <w:i/>
+        </w:rPr>
+        <w:t>cloud</w:t>
+      </w:r>
+      <w:r>
+        <w:rPr>
+          <w:i/>
+        </w:rPr>
+        <w:t xml:space="preserve"> and </w:t>
+      </w:r>
+      <w:r>
+        <w:rPr>
+          <w:i/>
+        </w:rPr>
+        <w:t xml:space="preserve">the </w:t>
+      </w:r>
+      <w:r>
+        <w:rPr>
+          <w:i/>
+        </w:rPr>
+        <w:t xml:space="preserve">mean </w:t>
+      </w:r>
+      <w:r>
+        <w:rPr>
+          <w:i/>
+        </w:rPr>
+        <w:t>presented as a bar</w:t>
+      </w:r>
+      <w:r>
+        <w:rPr>
+          <w:i/>
+        </w:rPr>
+        <w:t>.</w:t>
+      </w:r>
     </w:p>
     <w:sectPr>
       <w:pgSz w:w="11906" w:h="16838"/>
@@ -2480,7 +3101,6 @@
   <w:style w:type="character" w:default="1" w:styleId="Absatz-Standardschriftart">
     <w:name w:val="Default Paragraph Font"/>
     <w:uiPriority w:val="1"/>
-    <w:semiHidden/>
     <w:unhideWhenUsed/>
   </w:style>
   <w:style w:type="table" w:default="1" w:styleId="NormaleTabelle">
@@ -3398,7 +4018,7 @@
 </file>
 
 <file path=customXml/itemProps1.xml><?xml version="1.0" encoding="utf-8"?>
-<ds:datastoreItem xmlns:ds="http://schemas.openxmlformats.org/officeDocument/2006/customXml" ds:itemID="{C4DE7B53-84A1-4A51-AB27-7C266D1DD082}">
+<ds:datastoreItem xmlns:ds="http://schemas.openxmlformats.org/officeDocument/2006/customXml" ds:itemID="{B9311C84-CE6A-437E-9EFC-DE48DC923E9D}">
   <ds:schemaRefs>
     <ds:schemaRef ds:uri="http://schemas.openxmlformats.org/officeDocument/2006/bibliography"/>
   </ds:schemaRefs>

</xml_diff>

<commit_message>
Recalculation following  technical rejections
</commit_message>
<xml_diff>
--- a/drafts/draft.docx
+++ b/drafts/draft.docx
@@ -1046,13 +1046,7 @@
         <w:t xml:space="preserve"> to </w:t>
       </w:r>
       <w:r>
-        <w:t>13 input-output curve mea</w:t>
-      </w:r>
-      <w:r>
-        <w:t>s</w:t>
-      </w:r>
-      <w:r>
-        <w:t xml:space="preserve">urements </w:t>
+        <w:t xml:space="preserve">13 input-output curve measurements </w:t>
       </w:r>
       <w:r>
         <w:t>for each of the eight conditions.</w:t>
@@ -1537,10 +1531,43 @@
         <w:t>X = -36.9, Y = -18.6</w:t>
       </w:r>
       <w:r>
-        <w:t xml:space="preserve">. This is not different from </w:t>
-      </w:r>
-      <w:r>
-        <w:t xml:space="preserve">the position of M1 as established in literature </w:t>
+        <w:t xml:space="preserve">. </w:t>
+      </w:r>
+      <w:r>
+        <w:t>We</w:t>
+      </w:r>
+      <w:r>
+        <w:t xml:space="preserve"> found </w:t>
+      </w:r>
+      <w:r>
+        <w:t xml:space="preserve">no significant differences </w:t>
+      </w:r>
+      <w:r>
+        <w:t>(t(12) = [0.19</w:t>
+      </w:r>
+      <w:r>
+        <w:t>,  0.39], p = [0.8</w:t>
+      </w:r>
+      <w:r>
+        <w:t>5</w:t>
+      </w:r>
+      <w:r>
+        <w:t xml:space="preserve">, 0.70]) to the </w:t>
+      </w:r>
+      <w:r>
+        <w:t>pos</w:t>
+      </w:r>
+      <w:r>
+        <w:t>i</w:t>
+      </w:r>
+      <w:r>
+        <w:t>tion</w:t>
+      </w:r>
+      <w:r>
+        <w:t xml:space="preserve"> </w:t>
+      </w:r>
+      <w:r>
+        <w:t xml:space="preserve">from M1 as established in literature </w:t>
       </w:r>
       <w:r>
         <w:fldChar w:fldCharType="begin"/>
@@ -1561,16 +1588,7 @@
         <w:fldChar w:fldCharType="end"/>
       </w:r>
       <w:r>
-        <w:t xml:space="preserve"> </w:t>
-      </w:r>
-      <w:r>
-        <w:t xml:space="preserve">as evidenced by </w:t>
-      </w:r>
-      <w:r>
-        <w:t xml:space="preserve">finding </w:t>
-      </w:r>
-      <w:r>
-        <w:t>no significant differences (t(12) = [0.2,  0.39], p = [0.85, 0.70]).</w:t>
+        <w:t>.</w:t>
       </w:r>
       <w:r>
         <w:t xml:space="preserve"> This suggests that, as designed, the </w:t>
@@ -1579,7 +1597,13 @@
         <w:t xml:space="preserve">average </w:t>
       </w:r>
       <w:r>
-        <w:t xml:space="preserve">grid origin was 1 cm anterior to M1. </w:t>
+        <w:t>grid origin was 1 cm ant</w:t>
+      </w:r>
+      <w:r>
+        <w:t>e</w:t>
+      </w:r>
+      <w:r>
+        <w:t xml:space="preserve">rior to M1. </w:t>
       </w:r>
       <w:r>
         <w:t xml:space="preserve"> </w:t>
@@ -1596,7 +1620,13 @@
         <w:rPr>
           <w:i/>
         </w:rPr>
-        <w:t>Resting Motor Threshold</w:t>
+        <w:t>Mapping</w:t>
+      </w:r>
+      <w:r>
+        <w:rPr>
+          <w:i/>
+        </w:rPr>
+        <w:t xml:space="preserve"> Grid</w:t>
       </w:r>
     </w:p>
     <w:p>
@@ -1604,16 +1634,16 @@
         <w:jc w:val="both"/>
       </w:pPr>
       <w:r>
-        <w:t xml:space="preserve">Inspection of the average motor threshold in %MSO for biphasic stimulation at 90° (M = 38.3, SD = 7.7) and 45° (M = 36.7, SD = 10.7), as well as for monophasic at 90° (M = 65.9, SD = 12.1) and 45° (M = 61.7, SD = 13.0) exhibits the decreased resting motor threshold for biphasic stimulation. </w:t>
-      </w:r>
-      <w:r>
-        <w:t>Indeed, r</w:t>
-      </w:r>
-      <w:r>
-        <w:t xml:space="preserve">esting motor threshold was not significantly different </w:t>
-      </w:r>
-      <w:r>
-        <w:t>for orientation</w:t>
+        <w:t xml:space="preserve">The average stimulation intensity used for mapping was </w:t>
+      </w:r>
+      <w:r>
+        <w:t xml:space="preserve">significantly different for </w:t>
+      </w:r>
+      <w:r>
+        <w:rPr>
+          <w:smallCaps/>
+        </w:rPr>
+        <w:t>waveform</w:t>
       </w:r>
       <w:r>
         <w:t xml:space="preserve"> (</w:t>
@@ -1624,108 +1654,236 @@
       </w:r>
       <w:proofErr w:type="gramEnd"/>
       <w:r>
-        <w:t xml:space="preserve">1, 28) = 1.9, p=0.18) </w:t>
-      </w:r>
-      <w:r>
-        <w:t xml:space="preserve">, but </w:t>
-      </w:r>
-      <w:r>
-        <w:t xml:space="preserve">only </w:t>
-      </w:r>
-      <w:r>
-        <w:t xml:space="preserve">for </w:t>
-      </w:r>
-      <w:r>
+        <w:t xml:space="preserve">1, 28) = 116.4, p&gt;0.001) but </w:t>
+      </w:r>
+      <w:r>
+        <w:t>no</w:t>
+      </w:r>
+      <w:r>
+        <w:t>t for</w:t>
+      </w:r>
+      <w:r>
+        <w:t xml:space="preserve"> </w:t>
+      </w:r>
+      <w:r>
+        <w:rPr>
+          <w:smallCaps/>
+        </w:rPr>
+        <w:t>orientation</w:t>
+      </w:r>
+      <w:r>
+        <w:t xml:space="preserve"> (F(1, 28) = 1.9, p=0.18). </w:t>
+      </w:r>
+      <w:r>
+        <w:t>Additionally, we found no signif</w:t>
+      </w:r>
+      <w:r>
+        <w:t>i</w:t>
+      </w:r>
+      <w:r>
+        <w:t>cant interactions (</w:t>
+      </w:r>
+      <w:proofErr w:type="gramStart"/>
+      <w:r>
+        <w:t>F(</w:t>
+      </w:r>
+      <w:proofErr w:type="gramEnd"/>
+      <w:r>
+        <w:t xml:space="preserve">1, 28) = 0.1, p=0.73).  </w:t>
+      </w:r>
+      <w:r>
+        <w:t xml:space="preserve">We </w:t>
+      </w:r>
+      <w:r>
+        <w:t xml:space="preserve">found </w:t>
+      </w:r>
+      <w:r>
+        <w:t xml:space="preserve">grid points exhibiting a </w:t>
+      </w:r>
+      <w:r>
+        <w:t xml:space="preserve">significant </w:t>
+      </w:r>
+      <w:r>
+        <w:t xml:space="preserve">influence of </w:t>
+      </w:r>
+      <w:r>
+        <w:rPr>
+          <w:smallCaps/>
+        </w:rPr>
         <w:t>waveform</w:t>
       </w:r>
       <w:r>
-        <w:t xml:space="preserve"> (F(1, 28) = 116.4, p&gt;0.001)</w:t>
+        <w:t xml:space="preserve"> and </w:t>
+      </w:r>
+      <w:r>
+        <w:rPr>
+          <w:smallCaps/>
+        </w:rPr>
+        <w:t>orientation</w:t>
+      </w:r>
+      <w:r>
+        <w:t xml:space="preserve"> </w:t>
+      </w:r>
+      <w:r>
+        <w:t xml:space="preserve">on MEP parameters </w:t>
+      </w:r>
+      <w:r>
+        <w:t xml:space="preserve">(figure 1). </w:t>
+      </w:r>
+      <w:r>
+        <w:t>Cluster-based permutation test revealed a si</w:t>
+      </w:r>
+      <w:r>
+        <w:t>g</w:t>
+      </w:r>
+      <w:r>
+        <w:t xml:space="preserve">nificant difference for </w:t>
+      </w:r>
+      <w:r>
+        <w:t xml:space="preserve">biphasic instead of monophasic stimulation </w:t>
+      </w:r>
+      <w:r>
+        <w:t xml:space="preserve">increases amplitude </w:t>
+      </w:r>
+      <w:r>
+        <w:t xml:space="preserve">(p = 0.047, figure 1A), mainly pronounced </w:t>
+      </w:r>
+      <w:r>
+        <w:t xml:space="preserve">over </w:t>
+      </w:r>
+      <w:r>
+        <w:t xml:space="preserve">primary motor </w:t>
+      </w:r>
+      <w:r>
+        <w:t xml:space="preserve">areas </w:t>
+      </w:r>
+      <w:r>
+        <w:t xml:space="preserve">(centered on X = </w:t>
+      </w:r>
+      <w:r>
+        <w:t>-</w:t>
+      </w:r>
+      <w:r>
+        <w:t xml:space="preserve">33.8, Y = </w:t>
+      </w:r>
+      <w:r>
+        <w:t>-</w:t>
+      </w:r>
+      <w:r>
+        <w:t>23.</w:t>
+      </w:r>
+      <w:r>
+        <w:t>4</w:t>
+      </w:r>
+      <w:r>
+        <w:t>)</w:t>
+      </w:r>
+      <w:r>
+        <w:t xml:space="preserve">, while stimulation </w:t>
+      </w:r>
+      <w:r>
+        <w:t xml:space="preserve">with 90° decreases amplitude </w:t>
+      </w:r>
+      <w:r>
+        <w:t xml:space="preserve">(p = 0.024, figure 1D) </w:t>
+      </w:r>
+      <w:r>
+        <w:t xml:space="preserve">over anterior </w:t>
+      </w:r>
+      <w:r>
+        <w:t xml:space="preserve">areas </w:t>
+      </w:r>
+      <w:r>
+        <w:t xml:space="preserve">(centered on X = </w:t>
+      </w:r>
+      <w:r>
+        <w:t>-36</w:t>
+      </w:r>
+      <w:r>
+        <w:t>.</w:t>
+      </w:r>
+      <w:r>
+        <w:t>6</w:t>
+      </w:r>
+      <w:r>
+        <w:t>, Y = 3.</w:t>
+      </w:r>
+      <w:r>
+        <w:t>2</w:t>
+      </w:r>
+      <w:r>
+        <w:t>)</w:t>
       </w:r>
       <w:r>
         <w:t xml:space="preserve">. </w:t>
       </w:r>
       <w:r>
-        <w:t>Additionally, we found no significant interactions</w:t>
-      </w:r>
-      <w:r>
-        <w:t xml:space="preserve"> (</w:t>
-      </w:r>
-      <w:proofErr w:type="gramStart"/>
-      <w:r>
-        <w:t>F(</w:t>
-      </w:r>
-      <w:proofErr w:type="gramEnd"/>
-      <w:r>
-        <w:t>1, 28) = 0.1, p=0.73)</w:t>
+        <w:t xml:space="preserve">The cluster-based permutation tests </w:t>
+      </w:r>
+      <w:r>
+        <w:t xml:space="preserve">also </w:t>
+      </w:r>
+      <w:r>
+        <w:t xml:space="preserve">revealed </w:t>
+      </w:r>
+      <w:r>
+        <w:t xml:space="preserve">that latency was decreased during stimulation at 90° </w:t>
+      </w:r>
+      <w:r>
+        <w:t>in contras</w:t>
+      </w:r>
+      <w:r>
+        <w:t xml:space="preserve">t to 45° (p = 0.036, figure 1B), mainly </w:t>
+      </w:r>
+      <w:r>
+        <w:t xml:space="preserve">over anterior </w:t>
+      </w:r>
+      <w:r>
+        <w:t xml:space="preserve">areas </w:t>
+      </w:r>
+      <w:r>
+        <w:t xml:space="preserve">(centered on X = </w:t>
+      </w:r>
+      <w:r>
+        <w:t>-</w:t>
+      </w:r>
+      <w:r>
+        <w:t>41</w:t>
+      </w:r>
+      <w:r>
+        <w:t>.</w:t>
+      </w:r>
+      <w:r>
+        <w:t>1</w:t>
+      </w:r>
+      <w:r>
+        <w:t>, Y =</w:t>
+      </w:r>
+      <w:r>
+        <w:t xml:space="preserve"> 7.7</w:t>
+      </w:r>
+      <w:r>
+        <w:t>)</w:t>
       </w:r>
       <w:r>
         <w:t xml:space="preserve">. </w:t>
       </w:r>
       <w:r>
-        <w:t xml:space="preserve"> </w:t>
-      </w:r>
-      <w:r>
-        <w:t xml:space="preserve"> We found no significant difference in RMT for anterior versus primary target (F(1,82) = 3.8, P</w:t>
-      </w:r>
-      <w:r>
-        <w:t xml:space="preserve"> </w:t>
-      </w:r>
-      <w:r>
-        <w:t>&gt;</w:t>
-      </w:r>
-      <w:r>
-        <w:t xml:space="preserve"> </w:t>
-      </w:r>
-      <w:r>
-        <w:t>0.0</w:t>
-      </w:r>
-      <w:r>
-        <w:t>5).</w:t>
-      </w:r>
-    </w:p>
-    <w:p>
-      <w:pPr>
-        <w:jc w:val="both"/>
-        <w:rPr>
-          <w:i/>
-        </w:rPr>
-      </w:pPr>
-      <w:r>
-        <w:rPr>
-          <w:i/>
-        </w:rPr>
-        <w:t>Mapping</w:t>
-      </w:r>
-      <w:r>
-        <w:rPr>
-          <w:i/>
-        </w:rPr>
-        <w:t xml:space="preserve"> Grid</w:t>
-      </w:r>
-    </w:p>
-    <w:p>
-      <w:pPr>
-        <w:jc w:val="both"/>
-      </w:pPr>
-      <w:r>
-        <w:t xml:space="preserve">We </w:t>
-      </w:r>
-      <w:r>
-        <w:t xml:space="preserve">found </w:t>
-      </w:r>
-      <w:r>
-        <w:t xml:space="preserve">grid points exhibiting a </w:t>
-      </w:r>
-      <w:r>
-        <w:t xml:space="preserve">significant </w:t>
-      </w:r>
-      <w:r>
-        <w:t xml:space="preserve">influence of </w:t>
+        <w:t xml:space="preserve"> Last, we</w:t>
+      </w:r>
+      <w:r>
+        <w:t xml:space="preserve"> also found evidence for an interaction between</w:t>
       </w:r>
       <w:r>
         <w:rPr>
           <w:smallCaps/>
         </w:rPr>
+        <w:t xml:space="preserve"> </w:t>
+      </w:r>
+      <w:r>
+        <w:rPr>
+          <w:smallCaps/>
+        </w:rPr>
         <w:t>waveform</w:t>
       </w:r>
       <w:r>
@@ -1738,220 +1896,49 @@
         <w:t>orientation</w:t>
       </w:r>
       <w:r>
-        <w:t xml:space="preserve"> </w:t>
-      </w:r>
-      <w:r>
-        <w:t>on MEP param</w:t>
-      </w:r>
-      <w:r>
-        <w:t>e</w:t>
-      </w:r>
-      <w:r>
-        <w:t xml:space="preserve">ters </w:t>
-      </w:r>
-      <w:r>
-        <w:t xml:space="preserve">(figure 1). </w:t>
-      </w:r>
-      <w:r>
-        <w:t xml:space="preserve">Cluster-based permutation test revealed a significant difference for </w:t>
-      </w:r>
-      <w:r>
-        <w:t xml:space="preserve">biphasic instead of monophasic stimulation </w:t>
-      </w:r>
-      <w:r>
-        <w:t xml:space="preserve">increases amplitude </w:t>
-      </w:r>
-      <w:r>
-        <w:t xml:space="preserve">(p = 0.047, figure 1A), mainly pronounced </w:t>
-      </w:r>
-      <w:r>
-        <w:t xml:space="preserve">over </w:t>
-      </w:r>
-      <w:r>
-        <w:t xml:space="preserve">primary motor </w:t>
-      </w:r>
-      <w:r>
-        <w:t xml:space="preserve">areas </w:t>
-      </w:r>
-      <w:r>
-        <w:t xml:space="preserve">(centered on X = </w:t>
-      </w:r>
-      <w:r>
-        <w:t>-</w:t>
-      </w:r>
-      <w:r>
-        <w:t xml:space="preserve">33.8, Y = </w:t>
-      </w:r>
-      <w:r>
-        <w:t>-</w:t>
-      </w:r>
-      <w:r>
-        <w:t>23.</w:t>
-      </w:r>
-      <w:r>
-        <w:t>4</w:t>
-      </w:r>
-      <w:r>
-        <w:t>)</w:t>
-      </w:r>
-      <w:r>
-        <w:t xml:space="preserve">, while stimulation </w:t>
-      </w:r>
-      <w:r>
-        <w:t xml:space="preserve">with 90° decreases amplitude </w:t>
-      </w:r>
-      <w:r>
-        <w:t xml:space="preserve">(p = 0.024, figure 1D) </w:t>
-      </w:r>
-      <w:r>
-        <w:t xml:space="preserve">over anterior </w:t>
-      </w:r>
-      <w:r>
-        <w:t xml:space="preserve">areas </w:t>
-      </w:r>
-      <w:r>
-        <w:t xml:space="preserve">(centered on X = </w:t>
-      </w:r>
-      <w:r>
-        <w:t>-36</w:t>
+        <w:t xml:space="preserve"> suggesting that </w:t>
+      </w:r>
+      <w:r>
+        <w:t>biphasic at 45° and monoph</w:t>
+      </w:r>
+      <w:r>
+        <w:t>a</w:t>
+      </w:r>
+      <w:r>
+        <w:t xml:space="preserve">sic at 90° reduce latency </w:t>
+      </w:r>
+      <w:r>
+        <w:t xml:space="preserve">in contrast to biphasic at 90° and monophasic at 45° (p = 0.001, figure 1C) </w:t>
+      </w:r>
+      <w:r>
+        <w:t xml:space="preserve">mainly </w:t>
+      </w:r>
+      <w:r>
+        <w:t>over primary motor areas (</w:t>
+      </w:r>
+      <w:r>
+        <w:t>centered on X = -28.</w:t>
+      </w:r>
+      <w:r>
+        <w:t>8</w:t>
+      </w:r>
+      <w:r>
+        <w:t>, Y = -2</w:t>
+      </w:r>
+      <w:r>
+        <w:t>2</w:t>
       </w:r>
       <w:r>
         <w:t>.</w:t>
       </w:r>
       <w:r>
-        <w:t>6</w:t>
-      </w:r>
-      <w:r>
-        <w:t>, Y = 3.</w:t>
-      </w:r>
-      <w:r>
-        <w:t>2</w:t>
-      </w:r>
-      <w:r>
-        <w:t>)</w:t>
-      </w:r>
-      <w:r>
-        <w:t xml:space="preserve">. </w:t>
-      </w:r>
-      <w:r>
-        <w:t xml:space="preserve">The cluster-based permutation tests </w:t>
-      </w:r>
-      <w:r>
-        <w:t xml:space="preserve">also </w:t>
-      </w:r>
-      <w:r>
-        <w:t xml:space="preserve">revealed </w:t>
-      </w:r>
-      <w:r>
-        <w:t xml:space="preserve">that latency was decreased during stimulation at 90° </w:t>
-      </w:r>
-      <w:r>
-        <w:t>in contras</w:t>
-      </w:r>
-      <w:r>
-        <w:t xml:space="preserve">t to 45° (p = 0.036, figure 1B), mainly </w:t>
-      </w:r>
-      <w:r>
-        <w:t xml:space="preserve">over anterior </w:t>
-      </w:r>
-      <w:r>
-        <w:t xml:space="preserve">areas </w:t>
-      </w:r>
-      <w:r>
-        <w:t xml:space="preserve">(centered on X = </w:t>
-      </w:r>
-      <w:r>
-        <w:t>-</w:t>
-      </w:r>
-      <w:r>
-        <w:t>41</w:t>
-      </w:r>
-      <w:r>
-        <w:t>.</w:t>
-      </w:r>
-      <w:r>
-        <w:t>1</w:t>
-      </w:r>
-      <w:r>
-        <w:t>, Y =</w:t>
-      </w:r>
-      <w:r>
-        <w:t xml:space="preserve"> 7.7</w:t>
-      </w:r>
-      <w:r>
-        <w:t>)</w:t>
-      </w:r>
-      <w:r>
-        <w:t xml:space="preserve">. </w:t>
-      </w:r>
-      <w:r>
-        <w:t xml:space="preserve"> Last, we</w:t>
-      </w:r>
-      <w:r>
-        <w:t xml:space="preserve"> also found evidence for an interaction between</w:t>
-      </w:r>
-      <w:r>
-        <w:rPr>
-          <w:smallCaps/>
-        </w:rPr>
-        <w:t xml:space="preserve"> </w:t>
-      </w:r>
-      <w:r>
-        <w:rPr>
-          <w:smallCaps/>
-        </w:rPr>
-        <w:t>waveform</w:t>
-      </w:r>
-      <w:r>
-        <w:t xml:space="preserve"> and </w:t>
-      </w:r>
-      <w:r>
-        <w:rPr>
-          <w:smallCaps/>
-        </w:rPr>
-        <w:t>orientation</w:t>
-      </w:r>
-      <w:r>
-        <w:t xml:space="preserve"> suggesting that </w:t>
-      </w:r>
-      <w:r>
-        <w:t>biphasic at 45° and monoph</w:t>
-      </w:r>
-      <w:r>
-        <w:t>a</w:t>
-      </w:r>
-      <w:r>
-        <w:t xml:space="preserve">sic at 90° reduce latency </w:t>
-      </w:r>
-      <w:r>
-        <w:t xml:space="preserve">in contrast to biphasic at 90° and monophasic at 45° (p = 0.001, figure 1C) </w:t>
-      </w:r>
-      <w:r>
-        <w:t xml:space="preserve">mainly </w:t>
-      </w:r>
-      <w:r>
-        <w:t>over primary motor areas (</w:t>
-      </w:r>
-      <w:r>
-        <w:t>centered on X = -28.</w:t>
-      </w:r>
-      <w:r>
-        <w:t>8</w:t>
-      </w:r>
-      <w:r>
-        <w:t>, Y = -2</w:t>
-      </w:r>
-      <w:r>
-        <w:t>2</w:t>
-      </w:r>
-      <w:r>
-        <w:t>.</w:t>
-      </w:r>
-      <w:r>
         <w:t>0</w:t>
       </w:r>
       <w:r>
         <w:t>).</w:t>
+      </w:r>
+      <w:r>
+        <w:t xml:space="preserve"> </w:t>
       </w:r>
     </w:p>
     <w:p>
@@ -4620,7 +4607,7 @@
 </file>
 
 <file path=customXml/itemProps1.xml><?xml version="1.0" encoding="utf-8"?>
-<ds:datastoreItem xmlns:ds="http://schemas.openxmlformats.org/officeDocument/2006/customXml" ds:itemID="{01191EF6-855F-4EE5-9D17-3D728ED55D95}">
+<ds:datastoreItem xmlns:ds="http://schemas.openxmlformats.org/officeDocument/2006/customXml" ds:itemID="{283F1E36-36EE-44AA-B693-795162B2EAB0}">
   <ds:schemaRefs>
     <ds:schemaRef ds:uri="http://schemas.openxmlformats.org/officeDocument/2006/bibliography"/>
   </ds:schemaRefs>

</xml_diff>